<commit_message>
Base propre à merge
</commit_message>
<xml_diff>
--- a/Jquery.docx
+++ b/Jquery.docx
@@ -18,21 +18,22 @@
     <w:p/>
     <w:sdt>
       <w:sdtPr>
+        <w:rPr>
+          <w:rFonts w:asciiTheme="minorHAnsi" w:eastAsiaTheme="minorHAnsi" w:hAnsiTheme="minorHAnsi" w:cstheme="minorBidi"/>
+          <w:b w:val="0"/>
+          <w:bCs w:val="0"/>
+          <w:color w:val="auto"/>
+          <w:sz w:val="22"/>
+          <w:szCs w:val="22"/>
+          <w:lang w:eastAsia="en-US"/>
+        </w:rPr>
         <w:id w:val="-135105232"/>
         <w:docPartObj>
           <w:docPartGallery w:val="Table of Contents"/>
           <w:docPartUnique/>
         </w:docPartObj>
       </w:sdtPr>
-      <w:sdtEndPr>
-        <w:rPr>
-          <w:rFonts w:asciiTheme="minorHAnsi" w:eastAsiaTheme="minorHAnsi" w:hAnsiTheme="minorHAnsi" w:cstheme="minorBidi"/>
-          <w:color w:val="auto"/>
-          <w:sz w:val="22"/>
-          <w:szCs w:val="22"/>
-          <w:lang w:eastAsia="en-US"/>
-        </w:rPr>
-      </w:sdtEndPr>
+      <w:sdtEndPr/>
       <w:sdtContent>
         <w:p>
           <w:pPr>
@@ -1936,6 +1937,73 @@
           </wp:inline>
         </w:drawing>
       </w:r>
+    </w:p>
+    <w:p>
+      <w:pPr>
+        <w:ind w:left="705"/>
+      </w:pPr>
+      <w:r>
+        <w:t xml:space="preserve"> </w:t>
+      </w:r>
+      <w:r>
+        <w:t>(peut également s’écrire </w:t>
+      </w:r>
+      <w:proofErr w:type="gramStart"/>
+      <w:r>
+        <w:t xml:space="preserve">:  </w:t>
+      </w:r>
+      <w:proofErr w:type="spellStart"/>
+      <w:r>
+        <w:rPr>
+          <w:b/>
+        </w:rPr>
+        <w:t>jQuery</w:t>
+      </w:r>
+      <w:proofErr w:type="spellEnd"/>
+      <w:proofErr w:type="gramEnd"/>
+      <w:r>
+        <w:rPr>
+          <w:b/>
+        </w:rPr>
+        <w:t>(</w:t>
+      </w:r>
+      <w:proofErr w:type="spellStart"/>
+      <w:r>
+        <w:rPr>
+          <w:b/>
+        </w:rPr>
+        <w:t>selecteur</w:t>
+      </w:r>
+      <w:proofErr w:type="spellEnd"/>
+      <w:r>
+        <w:rPr>
+          <w:b/>
+        </w:rPr>
+        <w:t>).action()</w:t>
+      </w:r>
+      <w:r>
+        <w:t xml:space="preserve"> si vous avez envie de vous casser le cul pour rien)</w:t>
+      </w:r>
+      <w:r>
+        <w:t>.</w:t>
+      </w:r>
+    </w:p>
+    <w:p>
+      <w:pPr>
+        <w:ind w:left="705"/>
+      </w:pPr>
+      <w:r>
+        <w:rPr>
+          <w:u w:val="single"/>
+        </w:rPr>
+        <w:t>Exemples</w:t>
+      </w:r>
+      <w:r>
+        <w:t> :</w:t>
+      </w:r>
+      <w:r>
+        <w:t xml:space="preserve"> </w:t>
+      </w:r>
       <w:bookmarkStart w:id="3" w:name="_GoBack"/>
       <w:bookmarkEnd w:id="3"/>
     </w:p>
@@ -1944,46 +2012,254 @@
         <w:ind w:left="705"/>
       </w:pPr>
       <w:r>
-        <w:t xml:space="preserve"> </w:t>
-      </w:r>
-      <w:r>
-        <w:t>(peut également s’écrire </w:t>
-      </w:r>
-      <w:proofErr w:type="gramStart"/>
-      <w:r>
-        <w:t xml:space="preserve">:  </w:t>
-      </w:r>
-      <w:proofErr w:type="spellStart"/>
-      <w:r>
-        <w:rPr>
-          <w:b/>
-        </w:rPr>
-        <w:t>jQuery</w:t>
-      </w:r>
-      <w:proofErr w:type="spellEnd"/>
-      <w:proofErr w:type="gramEnd"/>
-      <w:r>
-        <w:rPr>
-          <w:b/>
-        </w:rPr>
-        <w:t>(</w:t>
-      </w:r>
-      <w:proofErr w:type="spellStart"/>
-      <w:r>
-        <w:rPr>
-          <w:b/>
-        </w:rPr>
-        <w:t>selecteur</w:t>
-      </w:r>
-      <w:proofErr w:type="spellEnd"/>
-      <w:r>
-        <w:rPr>
-          <w:b/>
-        </w:rPr>
-        <w:t>).action()</w:t>
-      </w:r>
-      <w:r>
-        <w:t xml:space="preserve"> si vous avez envie de vous casser le cul pour rien)</w:t>
+        <w:t>Sélection d’un élément du dom :</w:t>
+      </w:r>
+    </w:p>
+    <w:p>
+      <w:pPr>
+        <w:ind w:left="705"/>
+      </w:pPr>
+      <w:r>
+        <w:rPr>
+          <w:noProof/>
+          <w:lang w:eastAsia="fr-FR"/>
+        </w:rPr>
+        <w:drawing>
+          <wp:inline distT="0" distB="0" distL="0" distR="0">
+            <wp:extent cx="4867275" cy="257175"/>
+            <wp:effectExtent l="0" t="0" r="9525" b="9525"/>
+            <wp:docPr id="3" name="Image 3" descr="C:\Users\gnardizzi\Desktop\Capture.JPG"/>
+            <wp:cNvGraphicFramePr>
+              <a:graphicFrameLocks xmlns:a="http://schemas.openxmlformats.org/drawingml/2006/main" noChangeAspect="1"/>
+            </wp:cNvGraphicFramePr>
+            <a:graphic xmlns:a="http://schemas.openxmlformats.org/drawingml/2006/main">
+              <a:graphicData uri="http://schemas.openxmlformats.org/drawingml/2006/picture">
+                <pic:pic xmlns:pic="http://schemas.openxmlformats.org/drawingml/2006/picture">
+                  <pic:nvPicPr>
+                    <pic:cNvPr id="0" name="Picture 2" descr="C:\Users\gnardizzi\Desktop\Capture.JPG"/>
+                    <pic:cNvPicPr>
+                      <a:picLocks noChangeAspect="1" noChangeArrowheads="1"/>
+                    </pic:cNvPicPr>
+                  </pic:nvPicPr>
+                  <pic:blipFill>
+                    <a:blip r:embed="rId8">
+                      <a:extLst>
+                        <a:ext uri="{28A0092B-C50C-407E-A947-70E740481C1C}">
+                          <a14:useLocalDpi xmlns:a14="http://schemas.microsoft.com/office/drawing/2010/main" val="0"/>
+                        </a:ext>
+                      </a:extLst>
+                    </a:blip>
+                    <a:srcRect/>
+                    <a:stretch>
+                      <a:fillRect/>
+                    </a:stretch>
+                  </pic:blipFill>
+                  <pic:spPr bwMode="auto">
+                    <a:xfrm>
+                      <a:off x="0" y="0"/>
+                      <a:ext cx="4867275" cy="257175"/>
+                    </a:xfrm>
+                    <a:prstGeom prst="rect">
+                      <a:avLst/>
+                    </a:prstGeom>
+                    <a:noFill/>
+                    <a:ln>
+                      <a:noFill/>
+                    </a:ln>
+                  </pic:spPr>
+                </pic:pic>
+              </a:graphicData>
+            </a:graphic>
+          </wp:inline>
+        </w:drawing>
+      </w:r>
+    </w:p>
+    <w:p>
+      <w:pPr>
+        <w:ind w:left="705"/>
+      </w:pPr>
+      <w:r>
+        <w:t>Sélection d’une classe :</w:t>
+      </w:r>
+    </w:p>
+    <w:p>
+      <w:pPr>
+        <w:ind w:left="705"/>
+      </w:pPr>
+      <w:r>
+        <w:rPr>
+          <w:noProof/>
+          <w:lang w:eastAsia="fr-FR"/>
+        </w:rPr>
+        <w:drawing>
+          <wp:inline distT="0" distB="0" distL="0" distR="0">
+            <wp:extent cx="4886325" cy="276225"/>
+            <wp:effectExtent l="0" t="0" r="9525" b="9525"/>
+            <wp:docPr id="4" name="Image 4" descr="C:\Users\gnardizzi\Desktop\Capture.JPG"/>
+            <wp:cNvGraphicFramePr>
+              <a:graphicFrameLocks xmlns:a="http://schemas.openxmlformats.org/drawingml/2006/main" noChangeAspect="1"/>
+            </wp:cNvGraphicFramePr>
+            <a:graphic xmlns:a="http://schemas.openxmlformats.org/drawingml/2006/main">
+              <a:graphicData uri="http://schemas.openxmlformats.org/drawingml/2006/picture">
+                <pic:pic xmlns:pic="http://schemas.openxmlformats.org/drawingml/2006/picture">
+                  <pic:nvPicPr>
+                    <pic:cNvPr id="0" name="Picture 3" descr="C:\Users\gnardizzi\Desktop\Capture.JPG"/>
+                    <pic:cNvPicPr>
+                      <a:picLocks noChangeAspect="1" noChangeArrowheads="1"/>
+                    </pic:cNvPicPr>
+                  </pic:nvPicPr>
+                  <pic:blipFill>
+                    <a:blip r:embed="rId9">
+                      <a:extLst>
+                        <a:ext uri="{28A0092B-C50C-407E-A947-70E740481C1C}">
+                          <a14:useLocalDpi xmlns:a14="http://schemas.microsoft.com/office/drawing/2010/main" val="0"/>
+                        </a:ext>
+                      </a:extLst>
+                    </a:blip>
+                    <a:srcRect/>
+                    <a:stretch>
+                      <a:fillRect/>
+                    </a:stretch>
+                  </pic:blipFill>
+                  <pic:spPr bwMode="auto">
+                    <a:xfrm>
+                      <a:off x="0" y="0"/>
+                      <a:ext cx="4886325" cy="276225"/>
+                    </a:xfrm>
+                    <a:prstGeom prst="rect">
+                      <a:avLst/>
+                    </a:prstGeom>
+                    <a:noFill/>
+                    <a:ln>
+                      <a:noFill/>
+                    </a:ln>
+                  </pic:spPr>
+                </pic:pic>
+              </a:graphicData>
+            </a:graphic>
+          </wp:inline>
+        </w:drawing>
+      </w:r>
+      <w:r>
+        <w:rPr>
+          <w:noProof/>
+          <w:lang w:eastAsia="fr-FR"/>
+        </w:rPr>
+        <w:drawing>
+          <wp:inline distT="0" distB="0" distL="0" distR="0">
+            <wp:extent cx="2647950" cy="523875"/>
+            <wp:effectExtent l="0" t="0" r="0" b="9525"/>
+            <wp:docPr id="5" name="Image 5" descr="C:\Users\gnardizzi\Desktop\Capture.JPG"/>
+            <wp:cNvGraphicFramePr>
+              <a:graphicFrameLocks xmlns:a="http://schemas.openxmlformats.org/drawingml/2006/main" noChangeAspect="1"/>
+            </wp:cNvGraphicFramePr>
+            <a:graphic xmlns:a="http://schemas.openxmlformats.org/drawingml/2006/main">
+              <a:graphicData uri="http://schemas.openxmlformats.org/drawingml/2006/picture">
+                <pic:pic xmlns:pic="http://schemas.openxmlformats.org/drawingml/2006/picture">
+                  <pic:nvPicPr>
+                    <pic:cNvPr id="0" name="Picture 4" descr="C:\Users\gnardizzi\Desktop\Capture.JPG"/>
+                    <pic:cNvPicPr>
+                      <a:picLocks noChangeAspect="1" noChangeArrowheads="1"/>
+                    </pic:cNvPicPr>
+                  </pic:nvPicPr>
+                  <pic:blipFill>
+                    <a:blip r:embed="rId10">
+                      <a:extLst>
+                        <a:ext uri="{28A0092B-C50C-407E-A947-70E740481C1C}">
+                          <a14:useLocalDpi xmlns:a14="http://schemas.microsoft.com/office/drawing/2010/main" val="0"/>
+                        </a:ext>
+                      </a:extLst>
+                    </a:blip>
+                    <a:srcRect/>
+                    <a:stretch>
+                      <a:fillRect/>
+                    </a:stretch>
+                  </pic:blipFill>
+                  <pic:spPr bwMode="auto">
+                    <a:xfrm>
+                      <a:off x="0" y="0"/>
+                      <a:ext cx="2647950" cy="523875"/>
+                    </a:xfrm>
+                    <a:prstGeom prst="rect">
+                      <a:avLst/>
+                    </a:prstGeom>
+                    <a:noFill/>
+                    <a:ln>
+                      <a:noFill/>
+                    </a:ln>
+                  </pic:spPr>
+                </pic:pic>
+              </a:graphicData>
+            </a:graphic>
+          </wp:inline>
+        </w:drawing>
+      </w:r>
+    </w:p>
+    <w:p>
+      <w:pPr>
+        <w:ind w:left="705"/>
+      </w:pPr>
+      <w:r>
+        <w:t>Sélection d’un id</w:t>
+      </w:r>
+    </w:p>
+    <w:p>
+      <w:pPr>
+        <w:ind w:left="705"/>
+      </w:pPr>
+      <w:r>
+        <w:rPr>
+          <w:noProof/>
+          <w:lang w:eastAsia="fr-FR"/>
+        </w:rPr>
+        <w:drawing>
+          <wp:inline distT="0" distB="0" distL="0" distR="0">
+            <wp:extent cx="4095750" cy="295275"/>
+            <wp:effectExtent l="0" t="0" r="0" b="9525"/>
+            <wp:docPr id="6" name="Image 6" descr="C:\Users\gnardizzi\Desktop\Capture.JPG"/>
+            <wp:cNvGraphicFramePr>
+              <a:graphicFrameLocks xmlns:a="http://schemas.openxmlformats.org/drawingml/2006/main" noChangeAspect="1"/>
+            </wp:cNvGraphicFramePr>
+            <a:graphic xmlns:a="http://schemas.openxmlformats.org/drawingml/2006/main">
+              <a:graphicData uri="http://schemas.openxmlformats.org/drawingml/2006/picture">
+                <pic:pic xmlns:pic="http://schemas.openxmlformats.org/drawingml/2006/picture">
+                  <pic:nvPicPr>
+                    <pic:cNvPr id="0" name="Picture 5" descr="C:\Users\gnardizzi\Desktop\Capture.JPG"/>
+                    <pic:cNvPicPr>
+                      <a:picLocks noChangeAspect="1" noChangeArrowheads="1"/>
+                    </pic:cNvPicPr>
+                  </pic:nvPicPr>
+                  <pic:blipFill>
+                    <a:blip r:embed="rId11">
+                      <a:extLst>
+                        <a:ext uri="{28A0092B-C50C-407E-A947-70E740481C1C}">
+                          <a14:useLocalDpi xmlns:a14="http://schemas.microsoft.com/office/drawing/2010/main" val="0"/>
+                        </a:ext>
+                      </a:extLst>
+                    </a:blip>
+                    <a:srcRect/>
+                    <a:stretch>
+                      <a:fillRect/>
+                    </a:stretch>
+                  </pic:blipFill>
+                  <pic:spPr bwMode="auto">
+                    <a:xfrm>
+                      <a:off x="0" y="0"/>
+                      <a:ext cx="4095750" cy="295275"/>
+                    </a:xfrm>
+                    <a:prstGeom prst="rect">
+                      <a:avLst/>
+                    </a:prstGeom>
+                    <a:noFill/>
+                    <a:ln>
+                      <a:noFill/>
+                    </a:ln>
+                  </pic:spPr>
+                </pic:pic>
+              </a:graphicData>
+            </a:graphic>
+          </wp:inline>
+        </w:drawing>
       </w:r>
     </w:p>
     <w:p>
@@ -1992,28 +2268,6 @@
           <w:tab w:val="left" w:pos="2280"/>
         </w:tabs>
       </w:pPr>
-      <w:r>
-        <w:t xml:space="preserve">Ex : </w:t>
-      </w:r>
-      <w:r>
-        <w:t>$("p").</w:t>
-      </w:r>
-      <w:proofErr w:type="spellStart"/>
-      <w:proofErr w:type="gramStart"/>
-      <w:r>
-        <w:t>hide</w:t>
-      </w:r>
-      <w:proofErr w:type="spellEnd"/>
-      <w:r>
-        <w:t>(</w:t>
-      </w:r>
-      <w:proofErr w:type="gramEnd"/>
-      <w:r>
-        <w:t>)</w:t>
-      </w:r>
-      <w:r>
-        <w:t> :</w:t>
-      </w:r>
       <w:r>
         <w:rPr>
           <w:rFonts w:ascii="Verdana" w:hAnsi="Verdana"/>
@@ -2035,6 +2289,7 @@
       </w:pPr>
       <w:bookmarkStart w:id="4" w:name="_Toc454459744"/>
       <w:r>
+        <w:lastRenderedPageBreak/>
         <w:t>Sélecteurs</w:t>
       </w:r>
       <w:bookmarkEnd w:id="4"/>
@@ -3582,7 +3837,7 @@
 </file>
 
 <file path=customXml/itemProps1.xml><?xml version="1.0" encoding="utf-8"?>
-<ds:datastoreItem xmlns:ds="http://schemas.openxmlformats.org/officeDocument/2006/customXml" ds:itemID="{7826E417-6C23-4876-AA91-E021DDC0794D}">
+<ds:datastoreItem xmlns:ds="http://schemas.openxmlformats.org/officeDocument/2006/customXml" ds:itemID="{22F90B22-D556-4EA8-8CE6-75E907AEFD01}">
   <ds:schemaRefs>
     <ds:schemaRef ds:uri="http://schemas.openxmlformats.org/officeDocument/2006/bibliography"/>
   </ds:schemaRefs>

</xml_diff>